<commit_message>
Visualization Screenshots has been removed
</commit_message>
<xml_diff>
--- a/Project Report.docx
+++ b/Project Report.docx
@@ -373,12 +373,14 @@
           <w:lang w:val="en-US"/>
         </w:rPr>
       </w:pPr>
+      <w:proofErr w:type="spellStart"/>
       <w:r>
         <w:rPr>
           <w:lang w:val="en-US"/>
         </w:rPr>
         <w:t>DayOfWeek</w:t>
       </w:r>
+      <w:proofErr w:type="spellEnd"/>
       <w:r>
         <w:rPr>
           <w:lang w:val="en-US"/>
@@ -403,12 +405,14 @@
         </w:rPr>
         <w:t xml:space="preserve"> </w:t>
       </w:r>
+      <w:proofErr w:type="spellStart"/>
       <w:r>
         <w:rPr>
           <w:lang w:val="en-US"/>
         </w:rPr>
         <w:t>DayofMonth</w:t>
       </w:r>
+      <w:proofErr w:type="spellEnd"/>
       <w:r>
         <w:rPr>
           <w:lang w:val="en-US"/>
@@ -427,17 +431,27 @@
           <w:lang w:val="en-US"/>
         </w:rPr>
       </w:pPr>
+      <w:proofErr w:type="spellStart"/>
+      <w:proofErr w:type="gramStart"/>
       <w:r>
         <w:rPr>
           <w:lang w:val="en-US"/>
         </w:rPr>
         <w:t>FlightDate</w:t>
       </w:r>
-      <w:r>
-        <w:rPr>
-          <w:lang w:val="en-US"/>
-        </w:rPr>
-        <w:t xml:space="preserve"> : Flight date.</w:t>
+      <w:proofErr w:type="spellEnd"/>
+      <w:r>
+        <w:rPr>
+          <w:lang w:val="en-US"/>
+        </w:rPr>
+        <w:t xml:space="preserve"> :</w:t>
+      </w:r>
+      <w:proofErr w:type="gramEnd"/>
+      <w:r>
+        <w:rPr>
+          <w:lang w:val="en-US"/>
+        </w:rPr>
+        <w:t xml:space="preserve"> Flight date.</w:t>
       </w:r>
     </w:p>
     <w:p>
@@ -505,12 +519,14 @@
           <w:lang w:val="en-US"/>
         </w:rPr>
       </w:pPr>
+      <w:proofErr w:type="spellStart"/>
       <w:r>
         <w:rPr>
           <w:lang w:val="en-US"/>
         </w:rPr>
         <w:t>OriginCityName</w:t>
       </w:r>
+      <w:proofErr w:type="spellEnd"/>
       <w:r>
         <w:rPr>
           <w:lang w:val="en-US"/>
@@ -554,17 +570,27 @@
           <w:lang w:val="en-US"/>
         </w:rPr>
       </w:pPr>
+      <w:proofErr w:type="spellStart"/>
+      <w:proofErr w:type="gramStart"/>
       <w:r>
         <w:rPr>
           <w:lang w:val="en-US"/>
         </w:rPr>
         <w:t>DestCityName</w:t>
       </w:r>
-      <w:r>
-        <w:rPr>
-          <w:lang w:val="en-US"/>
-        </w:rPr>
-        <w:t xml:space="preserve"> : City of destination airport.</w:t>
+      <w:proofErr w:type="spellEnd"/>
+      <w:r>
+        <w:rPr>
+          <w:lang w:val="en-US"/>
+        </w:rPr>
+        <w:t xml:space="preserve"> :</w:t>
+      </w:r>
+      <w:proofErr w:type="gramEnd"/>
+      <w:r>
+        <w:rPr>
+          <w:lang w:val="en-US"/>
+        </w:rPr>
+        <w:t xml:space="preserve"> City of destination airport.</w:t>
       </w:r>
     </w:p>
     <w:p>
@@ -578,12 +604,14 @@
           <w:lang w:val="en-US"/>
         </w:rPr>
       </w:pPr>
+      <w:proofErr w:type="spellStart"/>
       <w:r>
         <w:rPr>
           <w:lang w:val="en-US"/>
         </w:rPr>
         <w:t>SchedukedDepTime</w:t>
       </w:r>
+      <w:proofErr w:type="spellEnd"/>
       <w:r>
         <w:rPr>
           <w:lang w:val="en-US"/>
@@ -602,12 +630,14 @@
           <w:lang w:val="en-US"/>
         </w:rPr>
       </w:pPr>
+      <w:proofErr w:type="spellStart"/>
       <w:r>
         <w:rPr>
           <w:lang w:val="en-US"/>
         </w:rPr>
         <w:t>ActualDepTime</w:t>
       </w:r>
+      <w:proofErr w:type="spellEnd"/>
       <w:r>
         <w:rPr>
           <w:lang w:val="en-US"/>
@@ -626,12 +656,14 @@
           <w:lang w:val="en-US"/>
         </w:rPr>
       </w:pPr>
+      <w:proofErr w:type="spellStart"/>
       <w:r>
         <w:rPr>
           <w:lang w:val="en-US"/>
         </w:rPr>
         <w:t>Difference_in_Dept_Time</w:t>
       </w:r>
+      <w:proofErr w:type="spellEnd"/>
       <w:r>
         <w:rPr>
           <w:lang w:val="en-US"/>
@@ -650,12 +682,14 @@
           <w:lang w:val="en-US"/>
         </w:rPr>
       </w:pPr>
+      <w:proofErr w:type="spellStart"/>
       <w:r>
         <w:rPr>
           <w:lang w:val="en-US"/>
         </w:rPr>
         <w:t>DepDelayMinutes</w:t>
       </w:r>
+      <w:proofErr w:type="spellEnd"/>
       <w:r>
         <w:rPr>
           <w:lang w:val="en-US"/>
@@ -674,12 +708,14 @@
           <w:lang w:val="en-US"/>
         </w:rPr>
       </w:pPr>
+      <w:proofErr w:type="spellStart"/>
       <w:r>
         <w:rPr>
           <w:lang w:val="en-US"/>
         </w:rPr>
         <w:t>DepTimeBlk</w:t>
       </w:r>
+      <w:proofErr w:type="spellEnd"/>
       <w:r>
         <w:rPr>
           <w:lang w:val="en-US"/>
@@ -704,17 +740,27 @@
           <w:lang w:val="en-US"/>
         </w:rPr>
       </w:pPr>
+      <w:proofErr w:type="spellStart"/>
+      <w:proofErr w:type="gramStart"/>
       <w:r>
         <w:rPr>
           <w:lang w:val="en-US"/>
         </w:rPr>
         <w:t>ScheduleArrTime</w:t>
       </w:r>
-      <w:r>
-        <w:rPr>
-          <w:lang w:val="en-US"/>
-        </w:rPr>
-        <w:t xml:space="preserve"> : Scheduled arrival time.</w:t>
+      <w:proofErr w:type="spellEnd"/>
+      <w:r>
+        <w:rPr>
+          <w:lang w:val="en-US"/>
+        </w:rPr>
+        <w:t xml:space="preserve"> :</w:t>
+      </w:r>
+      <w:proofErr w:type="gramEnd"/>
+      <w:r>
+        <w:rPr>
+          <w:lang w:val="en-US"/>
+        </w:rPr>
+        <w:t xml:space="preserve"> Scheduled arrival time.</w:t>
       </w:r>
     </w:p>
     <w:p>
@@ -728,12 +774,14 @@
           <w:lang w:val="en-US"/>
         </w:rPr>
       </w:pPr>
+      <w:proofErr w:type="spellStart"/>
       <w:r>
         <w:rPr>
           <w:lang w:val="en-US"/>
         </w:rPr>
         <w:t>ActualArrTime</w:t>
       </w:r>
+      <w:proofErr w:type="spellEnd"/>
       <w:r>
         <w:rPr>
           <w:lang w:val="en-US"/>
@@ -758,12 +806,14 @@
           <w:lang w:val="en-US"/>
         </w:rPr>
       </w:pPr>
+      <w:proofErr w:type="spellStart"/>
       <w:r>
         <w:rPr>
           <w:lang w:val="en-US"/>
         </w:rPr>
         <w:t>ArrDelay</w:t>
       </w:r>
+      <w:proofErr w:type="spellEnd"/>
       <w:r>
         <w:rPr>
           <w:lang w:val="en-US"/>
@@ -782,12 +832,14 @@
           <w:lang w:val="en-US"/>
         </w:rPr>
       </w:pPr>
+      <w:proofErr w:type="spellStart"/>
       <w:r>
         <w:rPr>
           <w:lang w:val="en-US"/>
         </w:rPr>
         <w:t>ArrDelayMinutes</w:t>
       </w:r>
+      <w:proofErr w:type="spellEnd"/>
       <w:r>
         <w:rPr>
           <w:lang w:val="en-US"/>
@@ -818,17 +870,27 @@
           <w:lang w:val="en-US"/>
         </w:rPr>
       </w:pPr>
+      <w:proofErr w:type="spellStart"/>
+      <w:proofErr w:type="gramStart"/>
       <w:r>
         <w:rPr>
           <w:lang w:val="en-US"/>
         </w:rPr>
         <w:t>ArrTimeBlk</w:t>
       </w:r>
-      <w:r>
-        <w:rPr>
-          <w:lang w:val="en-US"/>
-        </w:rPr>
-        <w:t xml:space="preserve"> : Time slots at which flight is arrived at the destination airport.</w:t>
+      <w:proofErr w:type="spellEnd"/>
+      <w:r>
+        <w:rPr>
+          <w:lang w:val="en-US"/>
+        </w:rPr>
+        <w:t xml:space="preserve"> :</w:t>
+      </w:r>
+      <w:proofErr w:type="gramEnd"/>
+      <w:r>
+        <w:rPr>
+          <w:lang w:val="en-US"/>
+        </w:rPr>
+        <w:t xml:space="preserve"> Time slots at which flight is arrived at the destination airport.</w:t>
       </w:r>
     </w:p>
     <w:p>
@@ -896,12 +958,14 @@
           <w:lang w:val="en-US"/>
         </w:rPr>
       </w:pPr>
+      <w:proofErr w:type="spellStart"/>
       <w:r>
         <w:rPr>
           <w:lang w:val="en-US"/>
         </w:rPr>
         <w:t>CancellationCode</w:t>
       </w:r>
+      <w:proofErr w:type="spellEnd"/>
       <w:r>
         <w:rPr>
           <w:lang w:val="en-US"/>
@@ -980,12 +1044,14 @@
           <w:lang w:val="en-US"/>
         </w:rPr>
       </w:pPr>
+      <w:proofErr w:type="spellStart"/>
       <w:r>
         <w:rPr>
           <w:lang w:val="en-US"/>
         </w:rPr>
         <w:t>CarrierDelay</w:t>
       </w:r>
+      <w:proofErr w:type="spellEnd"/>
       <w:r>
         <w:rPr>
           <w:lang w:val="en-US"/>
@@ -1004,12 +1070,14 @@
           <w:lang w:val="en-US"/>
         </w:rPr>
       </w:pPr>
+      <w:proofErr w:type="spellStart"/>
       <w:r>
         <w:rPr>
           <w:lang w:val="en-US"/>
         </w:rPr>
         <w:t>WeatherDelay</w:t>
       </w:r>
+      <w:proofErr w:type="spellEnd"/>
       <w:r>
         <w:rPr>
           <w:lang w:val="en-US"/>
@@ -1028,12 +1096,14 @@
           <w:lang w:val="en-US"/>
         </w:rPr>
       </w:pPr>
+      <w:proofErr w:type="spellStart"/>
       <w:r>
         <w:rPr>
           <w:lang w:val="en-US"/>
         </w:rPr>
         <w:t>NASDelay</w:t>
       </w:r>
+      <w:proofErr w:type="spellEnd"/>
       <w:r>
         <w:rPr>
           <w:lang w:val="en-US"/>
@@ -1052,12 +1122,16 @@
           <w:lang w:val="en-US"/>
         </w:rPr>
       </w:pPr>
+      <w:proofErr w:type="spellStart"/>
+      <w:proofErr w:type="gramStart"/>
       <w:r>
         <w:rPr>
           <w:lang w:val="en-US"/>
         </w:rPr>
         <w:t>SecurityDelay</w:t>
       </w:r>
+      <w:proofErr w:type="spellEnd"/>
+      <w:proofErr w:type="gramEnd"/>
       <w:r>
         <w:rPr>
           <w:lang w:val="en-US"/>
@@ -1076,12 +1150,14 @@
           <w:lang w:val="en-US"/>
         </w:rPr>
       </w:pPr>
+      <w:proofErr w:type="spellStart"/>
       <w:r>
         <w:rPr>
           <w:lang w:val="en-US"/>
         </w:rPr>
         <w:t>LateAircraftDelay</w:t>
       </w:r>
+      <w:proofErr w:type="spellEnd"/>
       <w:r>
         <w:rPr>
           <w:lang w:val="en-US"/>
@@ -1152,7 +1228,21 @@
         <w:rPr>
           <w:lang w:val="en-US"/>
         </w:rPr>
-        <w:t xml:space="preserve"> ( Pandas, NumPy, matplotlib)</w:t>
+        <w:t xml:space="preserve"> </w:t>
+      </w:r>
+      <w:proofErr w:type="gramStart"/>
+      <w:r>
+        <w:rPr>
+          <w:lang w:val="en-US"/>
+        </w:rPr>
+        <w:t>( Pandas</w:t>
+      </w:r>
+      <w:proofErr w:type="gramEnd"/>
+      <w:r>
+        <w:rPr>
+          <w:lang w:val="en-US"/>
+        </w:rPr>
+        <w:t>, NumPy, matplotlib)</w:t>
       </w:r>
     </w:p>
     <w:p>
@@ -1166,11 +1256,37 @@
           <w:lang w:val="en-US"/>
         </w:rPr>
       </w:pPr>
-      <w:r>
-        <w:rPr>
-          <w:lang w:val="en-US"/>
-        </w:rPr>
-        <w:t>Jupyter Notebook</w:t>
+      <w:proofErr w:type="spellStart"/>
+      <w:r>
+        <w:rPr>
+          <w:lang w:val="en-US"/>
+        </w:rPr>
+        <w:t>Jupyter</w:t>
+      </w:r>
+      <w:proofErr w:type="spellEnd"/>
+      <w:r>
+        <w:rPr>
+          <w:lang w:val="en-US"/>
+        </w:rPr>
+        <w:t xml:space="preserve"> Notebook</w:t>
+      </w:r>
+    </w:p>
+    <w:p>
+      <w:pPr>
+        <w:pStyle w:val="ListParagraph"/>
+        <w:numPr>
+          <w:ilvl w:val="0"/>
+          <w:numId w:val="3"/>
+        </w:numPr>
+        <w:rPr>
+          <w:lang w:val="en-US"/>
+        </w:rPr>
+      </w:pPr>
+      <w:r>
+        <w:rPr>
+          <w:lang w:val="en-US"/>
+        </w:rPr>
+        <w:t>Power Bi</w:t>
       </w:r>
     </w:p>
     <w:p>
@@ -1256,6 +1372,7 @@
         <w:rPr>
           <w:lang w:val="en-US"/>
         </w:rPr>
+        <w:lastRenderedPageBreak/>
         <w:t xml:space="preserve"> </w:t>
       </w:r>
       <w:r>
@@ -1280,7 +1397,6 @@
         <w:rPr>
           <w:lang w:val="en-US"/>
         </w:rPr>
-        <w:lastRenderedPageBreak/>
         <w:t>The 4th and 5th days of the week experienced a higher number of cancellations compared to any other weekdays, while the 6th day had the fewest cancellations.</w:t>
       </w:r>
     </w:p>
@@ -1333,275 +1449,54 @@
           <w:lang w:val="en-US"/>
         </w:rPr>
       </w:pPr>
-      <w:r>
-        <w:rPr>
-          <w:lang w:val="en-US"/>
-        </w:rPr>
-        <w:t>Visualizations</w:t>
-      </w:r>
-      <w:r>
-        <w:rPr>
-          <w:lang w:val="en-US"/>
-        </w:rPr>
-        <w:t>:</w:t>
-      </w:r>
-    </w:p>
-    <w:p>
-      <w:pPr>
-        <w:rPr>
-          <w:lang w:val="en-US"/>
-        </w:rPr>
-      </w:pPr>
-      <w:r>
+    </w:p>
+    <w:p>
+      <w:pPr>
+        <w:rPr>
+          <w:lang w:val="en-US"/>
+        </w:rPr>
+      </w:pPr>
+      <w:r>
+        <w:rPr>
+          <w:lang w:val="en-US"/>
+        </w:rPr>
+        <w:t xml:space="preserve"> </w:t>
+      </w:r>
+    </w:p>
+    <w:p>
+      <w:pPr>
+        <w:rPr>
+          <w:lang w:val="en-US"/>
+        </w:rPr>
+      </w:pPr>
+    </w:p>
+    <w:p>
+      <w:pPr>
+        <w:rPr>
+          <w:lang w:val="en-US"/>
+        </w:rPr>
+      </w:pPr>
+    </w:p>
+    <w:p>
+      <w:pPr>
+        <w:rPr>
+          <w:lang w:val="en-US"/>
+        </w:rPr>
+      </w:pPr>
+    </w:p>
+    <w:p>
+      <w:pPr>
         <w:rPr>
           <w:noProof/>
         </w:rPr>
-        <w:drawing>
-          <wp:inline distT="0" distB="0" distL="0" distR="0" wp14:anchorId="30066DB9" wp14:editId="4A4147DA">
-            <wp:extent cx="6410325" cy="2524760"/>
-            <wp:effectExtent l="0" t="0" r="9525" b="8890"/>
-            <wp:docPr id="1910005605" name="Picture 1" descr="A graph with blue rectangular bars&#10;&#10;Description automatically generated with medium confidence"/>
-            <wp:cNvGraphicFramePr>
-              <a:graphicFrameLocks xmlns:a="http://schemas.openxmlformats.org/drawingml/2006/main" noChangeAspect="1"/>
-            </wp:cNvGraphicFramePr>
-            <a:graphic xmlns:a="http://schemas.openxmlformats.org/drawingml/2006/main">
-              <a:graphicData uri="http://schemas.openxmlformats.org/drawingml/2006/picture">
-                <pic:pic xmlns:pic="http://schemas.openxmlformats.org/drawingml/2006/picture">
-                  <pic:nvPicPr>
-                    <pic:cNvPr id="1910005605" name="Picture 1" descr="A graph with blue rectangular bars&#10;&#10;Description automatically generated with medium confidence"/>
-                    <pic:cNvPicPr>
-                      <a:picLocks noChangeAspect="1" noChangeArrowheads="1"/>
-                    </pic:cNvPicPr>
-                  </pic:nvPicPr>
-                  <pic:blipFill>
-                    <a:blip r:embed="rId8" cstate="print">
-                      <a:extLst>
-                        <a:ext uri="{28A0092B-C50C-407E-A947-70E740481C1C}">
-                          <a14:useLocalDpi xmlns:a14="http://schemas.microsoft.com/office/drawing/2010/main" val="0"/>
-                        </a:ext>
-                      </a:extLst>
-                    </a:blip>
-                    <a:srcRect/>
-                    <a:stretch>
-                      <a:fillRect/>
-                    </a:stretch>
-                  </pic:blipFill>
-                  <pic:spPr bwMode="auto">
-                    <a:xfrm>
-                      <a:off x="0" y="0"/>
-                      <a:ext cx="6410325" cy="2524760"/>
-                    </a:xfrm>
-                    <a:prstGeom prst="rect">
-                      <a:avLst/>
-                    </a:prstGeom>
-                    <a:noFill/>
-                    <a:ln>
-                      <a:noFill/>
-                    </a:ln>
-                  </pic:spPr>
-                </pic:pic>
-              </a:graphicData>
-            </a:graphic>
-          </wp:inline>
-        </w:drawing>
-      </w:r>
-    </w:p>
-    <w:p>
-      <w:pPr>
-        <w:rPr>
-          <w:lang w:val="en-US"/>
-        </w:rPr>
-      </w:pPr>
-      <w:r>
-        <w:rPr>
-          <w:noProof/>
-        </w:rPr>
-        <w:lastRenderedPageBreak/>
-        <w:drawing>
-          <wp:inline distT="0" distB="0" distL="0" distR="0" wp14:anchorId="0FD72396" wp14:editId="7781694F">
-            <wp:extent cx="6383867" cy="3115207"/>
-            <wp:effectExtent l="0" t="0" r="0" b="9525"/>
-            <wp:docPr id="446611314" name="Picture 2" descr="A graph of blue rectangular bars&#10;&#10;Description automatically generated"/>
-            <wp:cNvGraphicFramePr>
-              <a:graphicFrameLocks xmlns:a="http://schemas.openxmlformats.org/drawingml/2006/main" noChangeAspect="1"/>
-            </wp:cNvGraphicFramePr>
-            <a:graphic xmlns:a="http://schemas.openxmlformats.org/drawingml/2006/main">
-              <a:graphicData uri="http://schemas.openxmlformats.org/drawingml/2006/picture">
-                <pic:pic xmlns:pic="http://schemas.openxmlformats.org/drawingml/2006/picture">
-                  <pic:nvPicPr>
-                    <pic:cNvPr id="446611314" name="Picture 2" descr="A graph of blue rectangular bars&#10;&#10;Description automatically generated"/>
-                    <pic:cNvPicPr>
-                      <a:picLocks noChangeAspect="1" noChangeArrowheads="1"/>
-                    </pic:cNvPicPr>
-                  </pic:nvPicPr>
-                  <pic:blipFill>
-                    <a:blip r:embed="rId9" cstate="print">
-                      <a:extLst>
-                        <a:ext uri="{28A0092B-C50C-407E-A947-70E740481C1C}">
-                          <a14:useLocalDpi xmlns:a14="http://schemas.microsoft.com/office/drawing/2010/main" val="0"/>
-                        </a:ext>
-                      </a:extLst>
-                    </a:blip>
-                    <a:srcRect/>
-                    <a:stretch>
-                      <a:fillRect/>
-                    </a:stretch>
-                  </pic:blipFill>
-                  <pic:spPr bwMode="auto">
-                    <a:xfrm>
-                      <a:off x="0" y="0"/>
-                      <a:ext cx="6464267" cy="3154441"/>
-                    </a:xfrm>
-                    <a:prstGeom prst="rect">
-                      <a:avLst/>
-                    </a:prstGeom>
-                    <a:noFill/>
-                    <a:ln>
-                      <a:noFill/>
-                    </a:ln>
-                  </pic:spPr>
-                </pic:pic>
-              </a:graphicData>
-            </a:graphic>
-          </wp:inline>
-        </w:drawing>
-      </w:r>
-    </w:p>
-    <w:p>
-      <w:pPr>
-        <w:rPr>
-          <w:lang w:val="en-US"/>
-        </w:rPr>
-      </w:pPr>
-    </w:p>
-    <w:p>
-      <w:pPr>
-        <w:rPr>
-          <w:lang w:val="en-US"/>
-        </w:rPr>
-      </w:pPr>
-      <w:r>
-        <w:rPr>
-          <w:noProof/>
-        </w:rPr>
-        <w:lastRenderedPageBreak/>
-        <w:drawing>
-          <wp:inline distT="0" distB="0" distL="0" distR="0" wp14:anchorId="7F932CC3" wp14:editId="773031E3">
-            <wp:extent cx="6282267" cy="6629209"/>
-            <wp:effectExtent l="0" t="0" r="4445" b="635"/>
-            <wp:docPr id="96597105" name="Picture 3" descr="A pie chart with numbers and a number of flight delays&#10;&#10;Description automatically generated with medium confidence"/>
-            <wp:cNvGraphicFramePr>
-              <a:graphicFrameLocks xmlns:a="http://schemas.openxmlformats.org/drawingml/2006/main" noChangeAspect="1"/>
-            </wp:cNvGraphicFramePr>
-            <a:graphic xmlns:a="http://schemas.openxmlformats.org/drawingml/2006/main">
-              <a:graphicData uri="http://schemas.openxmlformats.org/drawingml/2006/picture">
-                <pic:pic xmlns:pic="http://schemas.openxmlformats.org/drawingml/2006/picture">
-                  <pic:nvPicPr>
-                    <pic:cNvPr id="96597105" name="Picture 3" descr="A pie chart with numbers and a number of flight delays&#10;&#10;Description automatically generated with medium confidence"/>
-                    <pic:cNvPicPr>
-                      <a:picLocks noChangeAspect="1" noChangeArrowheads="1"/>
-                    </pic:cNvPicPr>
-                  </pic:nvPicPr>
-                  <pic:blipFill>
-                    <a:blip r:embed="rId10">
-                      <a:extLst>
-                        <a:ext uri="{28A0092B-C50C-407E-A947-70E740481C1C}">
-                          <a14:useLocalDpi xmlns:a14="http://schemas.microsoft.com/office/drawing/2010/main" val="0"/>
-                        </a:ext>
-                      </a:extLst>
-                    </a:blip>
-                    <a:srcRect/>
-                    <a:stretch>
-                      <a:fillRect/>
-                    </a:stretch>
-                  </pic:blipFill>
-                  <pic:spPr bwMode="auto">
-                    <a:xfrm>
-                      <a:off x="0" y="0"/>
-                      <a:ext cx="6341328" cy="6691532"/>
-                    </a:xfrm>
-                    <a:prstGeom prst="rect">
-                      <a:avLst/>
-                    </a:prstGeom>
-                    <a:noFill/>
-                    <a:ln>
-                      <a:noFill/>
-                    </a:ln>
-                  </pic:spPr>
-                </pic:pic>
-              </a:graphicData>
-            </a:graphic>
-          </wp:inline>
-        </w:drawing>
-      </w:r>
-    </w:p>
-    <w:p>
-      <w:pPr>
-        <w:rPr>
-          <w:noProof/>
-        </w:rPr>
-      </w:pPr>
-    </w:p>
-    <w:p>
-      <w:pPr>
-        <w:rPr>
-          <w:lang w:val="en-US"/>
-        </w:rPr>
-      </w:pPr>
-      <w:r>
-        <w:rPr>
-          <w:noProof/>
-        </w:rPr>
-        <w:lastRenderedPageBreak/>
-        <w:drawing>
-          <wp:inline distT="0" distB="0" distL="0" distR="0" wp14:anchorId="4CB0B545" wp14:editId="3226EBB0">
-            <wp:extent cx="5942965" cy="5471160"/>
-            <wp:effectExtent l="0" t="0" r="635" b="0"/>
-            <wp:docPr id="1036365389" name="Picture 4" descr="A colorful circle with numbers and text&#10;&#10;Description automatically generated"/>
-            <wp:cNvGraphicFramePr>
-              <a:graphicFrameLocks xmlns:a="http://schemas.openxmlformats.org/drawingml/2006/main" noChangeAspect="1"/>
-            </wp:cNvGraphicFramePr>
-            <a:graphic xmlns:a="http://schemas.openxmlformats.org/drawingml/2006/main">
-              <a:graphicData uri="http://schemas.openxmlformats.org/drawingml/2006/picture">
-                <pic:pic xmlns:pic="http://schemas.openxmlformats.org/drawingml/2006/picture">
-                  <pic:nvPicPr>
-                    <pic:cNvPr id="1036365389" name="Picture 4" descr="A colorful circle with numbers and text&#10;&#10;Description automatically generated"/>
-                    <pic:cNvPicPr>
-                      <a:picLocks noChangeAspect="1" noChangeArrowheads="1"/>
-                    </pic:cNvPicPr>
-                  </pic:nvPicPr>
-                  <pic:blipFill>
-                    <a:blip r:embed="rId11">
-                      <a:extLst>
-                        <a:ext uri="{28A0092B-C50C-407E-A947-70E740481C1C}">
-                          <a14:useLocalDpi xmlns:a14="http://schemas.microsoft.com/office/drawing/2010/main" val="0"/>
-                        </a:ext>
-                      </a:extLst>
-                    </a:blip>
-                    <a:srcRect/>
-                    <a:stretch>
-                      <a:fillRect/>
-                    </a:stretch>
-                  </pic:blipFill>
-                  <pic:spPr bwMode="auto">
-                    <a:xfrm>
-                      <a:off x="0" y="0"/>
-                      <a:ext cx="5974393" cy="5500093"/>
-                    </a:xfrm>
-                    <a:prstGeom prst="rect">
-                      <a:avLst/>
-                    </a:prstGeom>
-                    <a:noFill/>
-                    <a:ln>
-                      <a:noFill/>
-                    </a:ln>
-                  </pic:spPr>
-                </pic:pic>
-              </a:graphicData>
-            </a:graphic>
-          </wp:inline>
-        </w:drawing>
-      </w:r>
+      </w:pPr>
+    </w:p>
+    <w:p>
+      <w:pPr>
+        <w:rPr>
+          <w:lang w:val="en-US"/>
+        </w:rPr>
+      </w:pPr>
     </w:p>
     <w:p>
       <w:pPr>
@@ -1650,60 +1545,6 @@
           <w:lang w:val="en-US"/>
         </w:rPr>
       </w:pPr>
-      <w:r>
-        <w:rPr>
-          <w:noProof/>
-        </w:rPr>
-        <w:lastRenderedPageBreak/>
-        <w:drawing>
-          <wp:inline distT="0" distB="0" distL="0" distR="0" wp14:anchorId="29A6405F" wp14:editId="3F586208">
-            <wp:extent cx="5774400" cy="3016800"/>
-            <wp:effectExtent l="0" t="0" r="0" b="0"/>
-            <wp:docPr id="706657677" name="Picture 5" descr="A graph with red and blue lines&#10;&#10;Description automatically generated"/>
-            <wp:cNvGraphicFramePr>
-              <a:graphicFrameLocks xmlns:a="http://schemas.openxmlformats.org/drawingml/2006/main" noChangeAspect="1"/>
-            </wp:cNvGraphicFramePr>
-            <a:graphic xmlns:a="http://schemas.openxmlformats.org/drawingml/2006/main">
-              <a:graphicData uri="http://schemas.openxmlformats.org/drawingml/2006/picture">
-                <pic:pic xmlns:pic="http://schemas.openxmlformats.org/drawingml/2006/picture">
-                  <pic:nvPicPr>
-                    <pic:cNvPr id="706657677" name="Picture 5" descr="A graph with red and blue lines&#10;&#10;Description automatically generated"/>
-                    <pic:cNvPicPr>
-                      <a:picLocks noChangeAspect="1" noChangeArrowheads="1"/>
-                    </pic:cNvPicPr>
-                  </pic:nvPicPr>
-                  <pic:blipFill>
-                    <a:blip r:embed="rId12">
-                      <a:extLst>
-                        <a:ext uri="{28A0092B-C50C-407E-A947-70E740481C1C}">
-                          <a14:useLocalDpi xmlns:a14="http://schemas.microsoft.com/office/drawing/2010/main" val="0"/>
-                        </a:ext>
-                      </a:extLst>
-                    </a:blip>
-                    <a:srcRect/>
-                    <a:stretch>
-                      <a:fillRect/>
-                    </a:stretch>
-                  </pic:blipFill>
-                  <pic:spPr bwMode="auto">
-                    <a:xfrm>
-                      <a:off x="0" y="0"/>
-                      <a:ext cx="5774400" cy="3016800"/>
-                    </a:xfrm>
-                    <a:prstGeom prst="rect">
-                      <a:avLst/>
-                    </a:prstGeom>
-                    <a:noFill/>
-                    <a:ln>
-                      <a:noFill/>
-                    </a:ln>
-                  </pic:spPr>
-                </pic:pic>
-              </a:graphicData>
-            </a:graphic>
-          </wp:inline>
-        </w:drawing>
-      </w:r>
     </w:p>
     <w:p>
       <w:pPr>
@@ -1720,59 +1561,6 @@
           <w:lang w:val="en-US"/>
         </w:rPr>
       </w:pPr>
-      <w:r>
-        <w:rPr>
-          <w:noProof/>
-        </w:rPr>
-        <w:drawing>
-          <wp:inline distT="0" distB="0" distL="0" distR="0" wp14:anchorId="33DD036C" wp14:editId="1DF139C0">
-            <wp:extent cx="6139815" cy="4057650"/>
-            <wp:effectExtent l="0" t="0" r="0" b="0"/>
-            <wp:docPr id="1978190609" name="Picture 8" descr="A graph with purple dots&#10;&#10;Description automatically generated"/>
-            <wp:cNvGraphicFramePr>
-              <a:graphicFrameLocks xmlns:a="http://schemas.openxmlformats.org/drawingml/2006/main" noChangeAspect="1"/>
-            </wp:cNvGraphicFramePr>
-            <a:graphic xmlns:a="http://schemas.openxmlformats.org/drawingml/2006/main">
-              <a:graphicData uri="http://schemas.openxmlformats.org/drawingml/2006/picture">
-                <pic:pic xmlns:pic="http://schemas.openxmlformats.org/drawingml/2006/picture">
-                  <pic:nvPicPr>
-                    <pic:cNvPr id="1978190609" name="Picture 8" descr="A graph with purple dots&#10;&#10;Description automatically generated"/>
-                    <pic:cNvPicPr>
-                      <a:picLocks noChangeAspect="1" noChangeArrowheads="1"/>
-                    </pic:cNvPicPr>
-                  </pic:nvPicPr>
-                  <pic:blipFill>
-                    <a:blip r:embed="rId13" cstate="print">
-                      <a:extLst>
-                        <a:ext uri="{28A0092B-C50C-407E-A947-70E740481C1C}">
-                          <a14:useLocalDpi xmlns:a14="http://schemas.microsoft.com/office/drawing/2010/main" val="0"/>
-                        </a:ext>
-                      </a:extLst>
-                    </a:blip>
-                    <a:srcRect/>
-                    <a:stretch>
-                      <a:fillRect/>
-                    </a:stretch>
-                  </pic:blipFill>
-                  <pic:spPr bwMode="auto">
-                    <a:xfrm>
-                      <a:off x="0" y="0"/>
-                      <a:ext cx="6139815" cy="4057650"/>
-                    </a:xfrm>
-                    <a:prstGeom prst="rect">
-                      <a:avLst/>
-                    </a:prstGeom>
-                    <a:noFill/>
-                    <a:ln>
-                      <a:noFill/>
-                    </a:ln>
-                  </pic:spPr>
-                </pic:pic>
-              </a:graphicData>
-            </a:graphic>
-          </wp:inline>
-        </w:drawing>
-      </w:r>
     </w:p>
     <w:p>
       <w:pPr>
@@ -1789,59 +1577,6 @@
           <w:lang w:val="en-US"/>
         </w:rPr>
       </w:pPr>
-      <w:r>
-        <w:rPr>
-          <w:noProof/>
-        </w:rPr>
-        <w:drawing>
-          <wp:inline distT="0" distB="0" distL="0" distR="0" wp14:anchorId="3AE856F3" wp14:editId="7D8BF6EA">
-            <wp:extent cx="5943600" cy="3279140"/>
-            <wp:effectExtent l="0" t="0" r="0" b="0"/>
-            <wp:docPr id="660859325" name="Picture 7" descr="A graph with green and yellow dots&#10;&#10;Description automatically generated"/>
-            <wp:cNvGraphicFramePr>
-              <a:graphicFrameLocks xmlns:a="http://schemas.openxmlformats.org/drawingml/2006/main" noChangeAspect="1"/>
-            </wp:cNvGraphicFramePr>
-            <a:graphic xmlns:a="http://schemas.openxmlformats.org/drawingml/2006/main">
-              <a:graphicData uri="http://schemas.openxmlformats.org/drawingml/2006/picture">
-                <pic:pic xmlns:pic="http://schemas.openxmlformats.org/drawingml/2006/picture">
-                  <pic:nvPicPr>
-                    <pic:cNvPr id="660859325" name="Picture 7" descr="A graph with green and yellow dots&#10;&#10;Description automatically generated"/>
-                    <pic:cNvPicPr>
-                      <a:picLocks noChangeAspect="1" noChangeArrowheads="1"/>
-                    </pic:cNvPicPr>
-                  </pic:nvPicPr>
-                  <pic:blipFill>
-                    <a:blip r:embed="rId14" cstate="print">
-                      <a:extLst>
-                        <a:ext uri="{28A0092B-C50C-407E-A947-70E740481C1C}">
-                          <a14:useLocalDpi xmlns:a14="http://schemas.microsoft.com/office/drawing/2010/main" val="0"/>
-                        </a:ext>
-                      </a:extLst>
-                    </a:blip>
-                    <a:srcRect/>
-                    <a:stretch>
-                      <a:fillRect/>
-                    </a:stretch>
-                  </pic:blipFill>
-                  <pic:spPr bwMode="auto">
-                    <a:xfrm>
-                      <a:off x="0" y="0"/>
-                      <a:ext cx="5943600" cy="3279140"/>
-                    </a:xfrm>
-                    <a:prstGeom prst="rect">
-                      <a:avLst/>
-                    </a:prstGeom>
-                    <a:noFill/>
-                    <a:ln>
-                      <a:noFill/>
-                    </a:ln>
-                  </pic:spPr>
-                </pic:pic>
-              </a:graphicData>
-            </a:graphic>
-          </wp:inline>
-        </w:drawing>
-      </w:r>
     </w:p>
     <w:p>
       <w:pPr>
@@ -1892,7 +1627,7 @@
       </w:pPr>
     </w:p>
     <w:sectPr>
-      <w:footerReference w:type="default" r:id="rId15"/>
+      <w:footerReference w:type="default" r:id="rId8"/>
       <w:pgSz w:w="12240" w:h="15840"/>
       <w:pgMar w:top="1440" w:right="1440" w:bottom="1440" w:left="1440" w:header="708" w:footer="708" w:gutter="0"/>
       <w:cols w:space="708"/>

</xml_diff>